<commit_message>
Update Profile photo and styles, add logo
</commit_message>
<xml_diff>
--- a/docs/Portafolio.docx
+++ b/docs/Portafolio.docx
@@ -1,6 +1,6 @@
 
 <file path=word/document.xml><?xml version="1.0" encoding="utf-8"?>
-<w:document xmlns:wpc="http://schemas.microsoft.com/office/word/2010/wordprocessingCanvas" xmlns:cx="http://schemas.microsoft.com/office/drawing/2014/chartex" xmlns:cx1="http://schemas.microsoft.com/office/drawing/2015/9/8/chartex" xmlns:cx2="http://schemas.microsoft.com/office/drawing/2015/10/21/chartex" xmlns:cx3="http://schemas.microsoft.com/office/drawing/2016/5/9/chartex" xmlns:cx4="http://schemas.microsoft.com/office/drawing/2016/5/10/chartex" xmlns:cx5="http://schemas.microsoft.com/office/drawing/2016/5/11/chartex" xmlns:cx6="http://schemas.microsoft.com/office/drawing/2016/5/12/chartex" xmlns:cx7="http://schemas.microsoft.com/office/drawing/2016/5/13/chartex" xmlns:cx8="http://schemas.microsoft.com/office/drawing/2016/5/14/chartex" xmlns:mc="http://schemas.openxmlformats.org/markup-compatibility/2006" xmlns:aink="http://schemas.microsoft.com/office/drawing/2016/ink" xmlns:am3d="http://schemas.microsoft.com/office/drawing/2017/model3d" xmlns:o="urn:schemas-microsoft-com:office:office" xmlns:oel="http://schemas.microsoft.com/office/2019/extlst" xmlns:r="http://schemas.openxmlformats.org/officeDocument/2006/relationships" xmlns:m="http://schemas.openxmlformats.org/officeDocument/2006/math" xmlns:v="urn:schemas-microsoft-com:vml" xmlns:wp14="http://schemas.microsoft.com/office/word/2010/wordprocessingDrawing" xmlns:wp="http://schemas.openxmlformats.org/drawingml/2006/wordprocessingDrawing" xmlns:w10="urn:schemas-microsoft-com:office:word" xmlns:w="http://schemas.openxmlformats.org/wordprocessingml/2006/main" xmlns:w14="http://schemas.microsoft.com/office/word/2010/wordml" xmlns:w15="http://schemas.microsoft.com/office/word/2012/wordml" xmlns:w16cex="http://schemas.microsoft.com/office/word/2018/wordml/cex" xmlns:w16cid="http://schemas.microsoft.com/office/word/2016/wordml/cid" xmlns:w16="http://schemas.microsoft.com/office/word/2018/wordml" xmlns:w16sdtdh="http://schemas.microsoft.com/office/word/2020/wordml/sdtdatahash" xmlns:w16se="http://schemas.microsoft.com/office/word/2015/wordml/symex" xmlns:wpg="http://schemas.microsoft.com/office/word/2010/wordprocessingGroup" xmlns:wpi="http://schemas.microsoft.com/office/word/2010/wordprocessingInk" xmlns:wne="http://schemas.microsoft.com/office/word/2006/wordml" xmlns:wps="http://schemas.microsoft.com/office/word/2010/wordprocessingShape" mc:Ignorable="w14 w15 w16se w16cid w16 w16cex w16sdtdh wp14">
+<w:document xmlns:wpc="http://schemas.microsoft.com/office/word/2010/wordprocessingCanvas" xmlns:cx="http://schemas.microsoft.com/office/drawing/2014/chartex" xmlns:cx1="http://schemas.microsoft.com/office/drawing/2015/9/8/chartex" xmlns:cx2="http://schemas.microsoft.com/office/drawing/2015/10/21/chartex" xmlns:cx3="http://schemas.microsoft.com/office/drawing/2016/5/9/chartex" xmlns:cx4="http://schemas.microsoft.com/office/drawing/2016/5/10/chartex" xmlns:cx5="http://schemas.microsoft.com/office/drawing/2016/5/11/chartex" xmlns:cx6="http://schemas.microsoft.com/office/drawing/2016/5/12/chartex" xmlns:cx7="http://schemas.microsoft.com/office/drawing/2016/5/13/chartex" xmlns:cx8="http://schemas.microsoft.com/office/drawing/2016/5/14/chartex" xmlns:mc="http://schemas.openxmlformats.org/markup-compatibility/2006" xmlns:aink="http://schemas.microsoft.com/office/drawing/2016/ink" xmlns:am3d="http://schemas.microsoft.com/office/drawing/2017/model3d" xmlns:o="urn:schemas-microsoft-com:office:office" xmlns:oel="http://schemas.microsoft.com/office/2019/extlst" xmlns:r="http://schemas.openxmlformats.org/officeDocument/2006/relationships" xmlns:m="http://schemas.openxmlformats.org/officeDocument/2006/math" xmlns:v="urn:schemas-microsoft-com:vml" xmlns:wp14="http://schemas.microsoft.com/office/word/2010/wordprocessingDrawing" xmlns:wp="http://schemas.openxmlformats.org/drawingml/2006/wordprocessingDrawing" xmlns:w10="urn:schemas-microsoft-com:office:word" xmlns:w="http://schemas.openxmlformats.org/wordprocessingml/2006/main" xmlns:w14="http://schemas.microsoft.com/office/word/2010/wordml" xmlns:w15="http://schemas.microsoft.com/office/word/2012/wordml" xmlns:w16cex="http://schemas.microsoft.com/office/word/2018/wordml/cex" xmlns:w16cid="http://schemas.microsoft.com/office/word/2016/wordml/cid" xmlns:w16="http://schemas.microsoft.com/office/word/2018/wordml" xmlns:w16du="http://schemas.microsoft.com/office/word/2023/wordml/word16du" xmlns:w16sdtdh="http://schemas.microsoft.com/office/word/2020/wordml/sdtdatahash" xmlns:w16se="http://schemas.microsoft.com/office/word/2015/wordml/symex" xmlns:wpg="http://schemas.microsoft.com/office/word/2010/wordprocessingGroup" xmlns:wpi="http://schemas.microsoft.com/office/word/2010/wordprocessingInk" xmlns:wne="http://schemas.microsoft.com/office/word/2006/wordml" xmlns:wps="http://schemas.microsoft.com/office/word/2010/wordprocessingShape" mc:Ignorable="w14 w15 w16se w16cid w16 w16cex w16sdtdh wp14">
   <w:body>
     <w:p>
       <w:pPr>
@@ -160,6 +160,7 @@
                                 <w:sz w:val="24"/>
                               </w:rPr>
                             </w:pPr>
+                            <w:proofErr w:type="spellStart"/>
                             <w:r>
                               <w:rPr>
                                 <w:rFonts w:ascii="Arial" w:hAnsi="Arial" w:cs="Arial"/>
@@ -167,6 +168,7 @@
                               </w:rPr>
                               <w:t>React</w:t>
                             </w:r>
+                            <w:proofErr w:type="spellEnd"/>
                           </w:p>
                           <w:p>
                             <w:pPr>
@@ -180,6 +182,7 @@
                                 <w:sz w:val="24"/>
                               </w:rPr>
                             </w:pPr>
+                            <w:proofErr w:type="spellStart"/>
                             <w:r>
                               <w:rPr>
                                 <w:rFonts w:ascii="Arial" w:hAnsi="Arial" w:cs="Arial"/>
@@ -187,6 +190,7 @@
                               </w:rPr>
                               <w:t>Mysql</w:t>
                             </w:r>
+                            <w:proofErr w:type="spellEnd"/>
                           </w:p>
                           <w:p>
                             <w:pPr>
@@ -205,8 +209,17 @@
                                 <w:rFonts w:ascii="Arial" w:hAnsi="Arial" w:cs="Arial"/>
                                 <w:sz w:val="24"/>
                               </w:rPr>
-                              <w:t>Spring Boot</w:t>
-                            </w:r>
+                              <w:t xml:space="preserve">Spring </w:t>
+                            </w:r>
+                            <w:proofErr w:type="spellStart"/>
+                            <w:r>
+                              <w:rPr>
+                                <w:rFonts w:ascii="Arial" w:hAnsi="Arial" w:cs="Arial"/>
+                                <w:sz w:val="24"/>
+                              </w:rPr>
+                              <w:t>Boot</w:t>
+                            </w:r>
+                            <w:proofErr w:type="spellEnd"/>
                           </w:p>
                           <w:p>
                             <w:pPr>
@@ -227,6 +240,7 @@
                               </w:rPr>
                               <w:t xml:space="preserve">Adobe </w:t>
                             </w:r>
+                            <w:proofErr w:type="spellStart"/>
                             <w:r>
                               <w:rPr>
                                 <w:rFonts w:ascii="Arial" w:hAnsi="Arial" w:cs="Arial"/>
@@ -234,6 +248,7 @@
                               </w:rPr>
                               <w:t>Illustrator</w:t>
                             </w:r>
+                            <w:proofErr w:type="spellEnd"/>
                           </w:p>
                         </w:txbxContent>
                       </wps:txbx>
@@ -373,6 +388,7 @@
                           <w:sz w:val="24"/>
                         </w:rPr>
                       </w:pPr>
+                      <w:proofErr w:type="spellStart"/>
                       <w:r>
                         <w:rPr>
                           <w:rFonts w:ascii="Arial" w:hAnsi="Arial" w:cs="Arial"/>
@@ -380,6 +396,7 @@
                         </w:rPr>
                         <w:t>React</w:t>
                       </w:r>
+                      <w:proofErr w:type="spellEnd"/>
                     </w:p>
                     <w:p>
                       <w:pPr>
@@ -393,6 +410,7 @@
                           <w:sz w:val="24"/>
                         </w:rPr>
                       </w:pPr>
+                      <w:proofErr w:type="spellStart"/>
                       <w:r>
                         <w:rPr>
                           <w:rFonts w:ascii="Arial" w:hAnsi="Arial" w:cs="Arial"/>
@@ -400,6 +418,7 @@
                         </w:rPr>
                         <w:t>Mysql</w:t>
                       </w:r>
+                      <w:proofErr w:type="spellEnd"/>
                     </w:p>
                     <w:p>
                       <w:pPr>
@@ -418,8 +437,17 @@
                           <w:rFonts w:ascii="Arial" w:hAnsi="Arial" w:cs="Arial"/>
                           <w:sz w:val="24"/>
                         </w:rPr>
-                        <w:t>Spring Boot</w:t>
-                      </w:r>
+                        <w:t xml:space="preserve">Spring </w:t>
+                      </w:r>
+                      <w:proofErr w:type="spellStart"/>
+                      <w:r>
+                        <w:rPr>
+                          <w:rFonts w:ascii="Arial" w:hAnsi="Arial" w:cs="Arial"/>
+                          <w:sz w:val="24"/>
+                        </w:rPr>
+                        <w:t>Boot</w:t>
+                      </w:r>
+                      <w:proofErr w:type="spellEnd"/>
                     </w:p>
                     <w:p>
                       <w:pPr>
@@ -440,6 +468,7 @@
                         </w:rPr>
                         <w:t xml:space="preserve">Adobe </w:t>
                       </w:r>
+                      <w:proofErr w:type="spellStart"/>
                       <w:r>
                         <w:rPr>
                           <w:rFonts w:ascii="Arial" w:hAnsi="Arial" w:cs="Arial"/>
@@ -447,6 +476,7 @@
                         </w:rPr>
                         <w:t>Illustrator</w:t>
                       </w:r>
+                      <w:proofErr w:type="spellEnd"/>
                     </w:p>
                   </w:txbxContent>
                 </v:textbox>
@@ -600,8 +630,19 @@
                                 <w:color w:val="FFFFFF" w:themeColor="background1"/>
                                 <w:sz w:val="24"/>
                               </w:rPr>
-                              <w:t>Auto Eat</w:t>
-                            </w:r>
+                              <w:t xml:space="preserve">Auto </w:t>
+                            </w:r>
+                            <w:proofErr w:type="spellStart"/>
+                            <w:r>
+                              <w:rPr>
+                                <w:rFonts w:ascii="Arial" w:hAnsi="Arial" w:cs="Arial"/>
+                                <w:b/>
+                                <w:color w:val="FFFFFF" w:themeColor="background1"/>
+                                <w:sz w:val="24"/>
+                              </w:rPr>
+                              <w:t>Eat</w:t>
+                            </w:r>
+                            <w:proofErr w:type="spellEnd"/>
                           </w:p>
                           <w:p>
                             <w:pPr>
@@ -672,8 +713,19 @@
                           <w:color w:val="FFFFFF" w:themeColor="background1"/>
                           <w:sz w:val="24"/>
                         </w:rPr>
-                        <w:t>Auto Eat</w:t>
-                      </w:r>
+                        <w:t xml:space="preserve">Auto </w:t>
+                      </w:r>
+                      <w:proofErr w:type="spellStart"/>
+                      <w:r>
+                        <w:rPr>
+                          <w:rFonts w:ascii="Arial" w:hAnsi="Arial" w:cs="Arial"/>
+                          <w:b/>
+                          <w:color w:val="FFFFFF" w:themeColor="background1"/>
+                          <w:sz w:val="24"/>
+                        </w:rPr>
+                        <w:t>Eat</w:t>
+                      </w:r>
+                      <w:proofErr w:type="spellEnd"/>
                     </w:p>
                     <w:p>
                       <w:pPr>
@@ -1501,6 +1553,8 @@
                             <w:pPr>
                               <w:rPr>
                                 <w:rFonts w:ascii="Arial" w:hAnsi="Arial" w:cs="Arial"/>
+                                <w:b/>
+                                <w:bCs/>
                                 <w:color w:val="FFFFFF" w:themeColor="background1"/>
                                 <w:sz w:val="44"/>
                                 <w:szCs w:val="44"/>
@@ -1509,6 +1563,8 @@
                             <w:r>
                               <w:rPr>
                                 <w:rFonts w:ascii="Arial" w:hAnsi="Arial" w:cs="Arial"/>
+                                <w:b/>
+                                <w:bCs/>
                                 <w:color w:val="FFFFFF" w:themeColor="background1"/>
                                 <w:sz w:val="44"/>
                                 <w:szCs w:val="44"/>
@@ -1542,6 +1598,8 @@
                       <w:pPr>
                         <w:rPr>
                           <w:rFonts w:ascii="Arial" w:hAnsi="Arial" w:cs="Arial"/>
+                          <w:b/>
+                          <w:bCs/>
                           <w:color w:val="FFFFFF" w:themeColor="background1"/>
                           <w:sz w:val="44"/>
                           <w:szCs w:val="44"/>
@@ -1550,6 +1608,8 @@
                       <w:r>
                         <w:rPr>
                           <w:rFonts w:ascii="Arial" w:hAnsi="Arial" w:cs="Arial"/>
+                          <w:b/>
+                          <w:bCs/>
                           <w:color w:val="FFFFFF" w:themeColor="background1"/>
                           <w:sz w:val="44"/>
                           <w:szCs w:val="44"/>
@@ -1778,6 +1838,8 @@
                             <w:pPr>
                               <w:rPr>
                                 <w:rFonts w:ascii="Arial" w:hAnsi="Arial" w:cs="Arial"/>
+                                <w:b/>
+                                <w:bCs/>
                                 <w:color w:val="FFFFFF" w:themeColor="background1"/>
                                 <w:sz w:val="40"/>
                                 <w:szCs w:val="60"/>
@@ -1786,6 +1848,8 @@
                             <w:r>
                               <w:rPr>
                                 <w:rFonts w:ascii="Arial" w:hAnsi="Arial" w:cs="Arial"/>
+                                <w:b/>
+                                <w:bCs/>
                                 <w:color w:val="FFFFFF" w:themeColor="background1"/>
                                 <w:sz w:val="40"/>
                                 <w:szCs w:val="60"/>
@@ -1819,6 +1883,8 @@
                       <w:pPr>
                         <w:rPr>
                           <w:rFonts w:ascii="Arial" w:hAnsi="Arial" w:cs="Arial"/>
+                          <w:b/>
+                          <w:bCs/>
                           <w:color w:val="FFFFFF" w:themeColor="background1"/>
                           <w:sz w:val="40"/>
                           <w:szCs w:val="60"/>
@@ -1827,6 +1893,8 @@
                       <w:r>
                         <w:rPr>
                           <w:rFonts w:ascii="Arial" w:hAnsi="Arial" w:cs="Arial"/>
+                          <w:b/>
+                          <w:bCs/>
                           <w:color w:val="FFFFFF" w:themeColor="background1"/>
                           <w:sz w:val="40"/>
                           <w:szCs w:val="60"/>
@@ -2222,7 +2290,91 @@
                               <w:rPr>
                                 <w:rFonts w:ascii="Arial" w:hAnsi="Arial" w:cs="Arial"/>
                               </w:rPr>
-                              <w:t>He trabajado con lenguajes como: Java (Principalmente), Backend con Spring Boot, bases de datos con MySql, Domótica con Arduino, Diseño y desarrollo de páginas web con HTML, CSS, JavaScript y PHP, así como tecnologías de frontend como React, tengo conocimientos básicos en programación móvil en Android, nativo con lenguaje de programación Java, y multiplataforma con Xamarin.</w:t>
+                              <w:t xml:space="preserve">He trabajado con lenguajes como: Java (Principalmente), </w:t>
+                            </w:r>
+                            <w:proofErr w:type="spellStart"/>
+                            <w:r>
+                              <w:rPr>
+                                <w:rFonts w:ascii="Arial" w:hAnsi="Arial" w:cs="Arial"/>
+                              </w:rPr>
+                              <w:t>Backend</w:t>
+                            </w:r>
+                            <w:proofErr w:type="spellEnd"/>
+                            <w:r>
+                              <w:rPr>
+                                <w:rFonts w:ascii="Arial" w:hAnsi="Arial" w:cs="Arial"/>
+                              </w:rPr>
+                              <w:t xml:space="preserve"> con Spring </w:t>
+                            </w:r>
+                            <w:proofErr w:type="spellStart"/>
+                            <w:r>
+                              <w:rPr>
+                                <w:rFonts w:ascii="Arial" w:hAnsi="Arial" w:cs="Arial"/>
+                              </w:rPr>
+                              <w:t>Boot</w:t>
+                            </w:r>
+                            <w:proofErr w:type="spellEnd"/>
+                            <w:r>
+                              <w:rPr>
+                                <w:rFonts w:ascii="Arial" w:hAnsi="Arial" w:cs="Arial"/>
+                              </w:rPr>
+                              <w:t xml:space="preserve">, bases de datos con </w:t>
+                            </w:r>
+                            <w:proofErr w:type="spellStart"/>
+                            <w:r>
+                              <w:rPr>
+                                <w:rFonts w:ascii="Arial" w:hAnsi="Arial" w:cs="Arial"/>
+                              </w:rPr>
+                              <w:t>MySql</w:t>
+                            </w:r>
+                            <w:proofErr w:type="spellEnd"/>
+                            <w:r>
+                              <w:rPr>
+                                <w:rFonts w:ascii="Arial" w:hAnsi="Arial" w:cs="Arial"/>
+                              </w:rPr>
+                              <w:t xml:space="preserve">, Domótica con Arduino, Diseño y desarrollo de páginas web con HTML, CSS, JavaScript y PHP, así como tecnologías de </w:t>
+                            </w:r>
+                            <w:proofErr w:type="spellStart"/>
+                            <w:r>
+                              <w:rPr>
+                                <w:rFonts w:ascii="Arial" w:hAnsi="Arial" w:cs="Arial"/>
+                              </w:rPr>
+                              <w:t>frontend</w:t>
+                            </w:r>
+                            <w:proofErr w:type="spellEnd"/>
+                            <w:r>
+                              <w:rPr>
+                                <w:rFonts w:ascii="Arial" w:hAnsi="Arial" w:cs="Arial"/>
+                              </w:rPr>
+                              <w:t xml:space="preserve"> como </w:t>
+                            </w:r>
+                            <w:proofErr w:type="spellStart"/>
+                            <w:r>
+                              <w:rPr>
+                                <w:rFonts w:ascii="Arial" w:hAnsi="Arial" w:cs="Arial"/>
+                              </w:rPr>
+                              <w:t>React</w:t>
+                            </w:r>
+                            <w:proofErr w:type="spellEnd"/>
+                            <w:r>
+                              <w:rPr>
+                                <w:rFonts w:ascii="Arial" w:hAnsi="Arial" w:cs="Arial"/>
+                              </w:rPr>
+                              <w:t xml:space="preserve">, tengo conocimientos básicos en programación móvil en Android, nativo con lenguaje de programación Java, y multiplataforma con </w:t>
+                            </w:r>
+                            <w:proofErr w:type="spellStart"/>
+                            <w:r>
+                              <w:rPr>
+                                <w:rFonts w:ascii="Arial" w:hAnsi="Arial" w:cs="Arial"/>
+                              </w:rPr>
+                              <w:t>Xamarin</w:t>
+                            </w:r>
+                            <w:proofErr w:type="spellEnd"/>
+                            <w:r>
+                              <w:rPr>
+                                <w:rFonts w:ascii="Arial" w:hAnsi="Arial" w:cs="Arial"/>
+                              </w:rPr>
+                              <w:t>.</w:t>
                             </w:r>
                           </w:p>
                         </w:txbxContent>
@@ -2283,7 +2435,91 @@
                         <w:rPr>
                           <w:rFonts w:ascii="Arial" w:hAnsi="Arial" w:cs="Arial"/>
                         </w:rPr>
-                        <w:t>He trabajado con lenguajes como: Java (Principalmente), Backend con Spring Boot, bases de datos con MySql, Domótica con Arduino, Diseño y desarrollo de páginas web con HTML, CSS, JavaScript y PHP, así como tecnologías de frontend como React, tengo conocimientos básicos en programación móvil en Android, nativo con lenguaje de programación Java, y multiplataforma con Xamarin.</w:t>
+                        <w:t xml:space="preserve">He trabajado con lenguajes como: Java (Principalmente), </w:t>
+                      </w:r>
+                      <w:proofErr w:type="spellStart"/>
+                      <w:r>
+                        <w:rPr>
+                          <w:rFonts w:ascii="Arial" w:hAnsi="Arial" w:cs="Arial"/>
+                        </w:rPr>
+                        <w:t>Backend</w:t>
+                      </w:r>
+                      <w:proofErr w:type="spellEnd"/>
+                      <w:r>
+                        <w:rPr>
+                          <w:rFonts w:ascii="Arial" w:hAnsi="Arial" w:cs="Arial"/>
+                        </w:rPr>
+                        <w:t xml:space="preserve"> con Spring </w:t>
+                      </w:r>
+                      <w:proofErr w:type="spellStart"/>
+                      <w:r>
+                        <w:rPr>
+                          <w:rFonts w:ascii="Arial" w:hAnsi="Arial" w:cs="Arial"/>
+                        </w:rPr>
+                        <w:t>Boot</w:t>
+                      </w:r>
+                      <w:proofErr w:type="spellEnd"/>
+                      <w:r>
+                        <w:rPr>
+                          <w:rFonts w:ascii="Arial" w:hAnsi="Arial" w:cs="Arial"/>
+                        </w:rPr>
+                        <w:t xml:space="preserve">, bases de datos con </w:t>
+                      </w:r>
+                      <w:proofErr w:type="spellStart"/>
+                      <w:r>
+                        <w:rPr>
+                          <w:rFonts w:ascii="Arial" w:hAnsi="Arial" w:cs="Arial"/>
+                        </w:rPr>
+                        <w:t>MySql</w:t>
+                      </w:r>
+                      <w:proofErr w:type="spellEnd"/>
+                      <w:r>
+                        <w:rPr>
+                          <w:rFonts w:ascii="Arial" w:hAnsi="Arial" w:cs="Arial"/>
+                        </w:rPr>
+                        <w:t xml:space="preserve">, Domótica con Arduino, Diseño y desarrollo de páginas web con HTML, CSS, JavaScript y PHP, así como tecnologías de </w:t>
+                      </w:r>
+                      <w:proofErr w:type="spellStart"/>
+                      <w:r>
+                        <w:rPr>
+                          <w:rFonts w:ascii="Arial" w:hAnsi="Arial" w:cs="Arial"/>
+                        </w:rPr>
+                        <w:t>frontend</w:t>
+                      </w:r>
+                      <w:proofErr w:type="spellEnd"/>
+                      <w:r>
+                        <w:rPr>
+                          <w:rFonts w:ascii="Arial" w:hAnsi="Arial" w:cs="Arial"/>
+                        </w:rPr>
+                        <w:t xml:space="preserve"> como </w:t>
+                      </w:r>
+                      <w:proofErr w:type="spellStart"/>
+                      <w:r>
+                        <w:rPr>
+                          <w:rFonts w:ascii="Arial" w:hAnsi="Arial" w:cs="Arial"/>
+                        </w:rPr>
+                        <w:t>React</w:t>
+                      </w:r>
+                      <w:proofErr w:type="spellEnd"/>
+                      <w:r>
+                        <w:rPr>
+                          <w:rFonts w:ascii="Arial" w:hAnsi="Arial" w:cs="Arial"/>
+                        </w:rPr>
+                        <w:t xml:space="preserve">, tengo conocimientos básicos en programación móvil en Android, nativo con lenguaje de programación Java, y multiplataforma con </w:t>
+                      </w:r>
+                      <w:proofErr w:type="spellStart"/>
+                      <w:r>
+                        <w:rPr>
+                          <w:rFonts w:ascii="Arial" w:hAnsi="Arial" w:cs="Arial"/>
+                        </w:rPr>
+                        <w:t>Xamarin</w:t>
+                      </w:r>
+                      <w:proofErr w:type="spellEnd"/>
+                      <w:r>
+                        <w:rPr>
+                          <w:rFonts w:ascii="Arial" w:hAnsi="Arial" w:cs="Arial"/>
+                        </w:rPr>
+                        <w:t>.</w:t>
                       </w:r>
                     </w:p>
                   </w:txbxContent>
@@ -2515,6 +2751,8 @@
                             <w:pPr>
                               <w:rPr>
                                 <w:rFonts w:ascii="Arial" w:hAnsi="Arial" w:cs="Arial"/>
+                                <w:b/>
+                                <w:bCs/>
                                 <w:color w:val="FFFFFF" w:themeColor="background1"/>
                                 <w:sz w:val="60"/>
                                 <w:szCs w:val="60"/>
@@ -2523,6 +2761,8 @@
                             <w:r>
                               <w:rPr>
                                 <w:rFonts w:ascii="Arial" w:hAnsi="Arial" w:cs="Arial"/>
+                                <w:b/>
+                                <w:bCs/>
                                 <w:color w:val="FFFFFF" w:themeColor="background1"/>
                                 <w:sz w:val="60"/>
                                 <w:szCs w:val="60"/>
@@ -2556,6 +2796,8 @@
                       <w:pPr>
                         <w:rPr>
                           <w:rFonts w:ascii="Arial" w:hAnsi="Arial" w:cs="Arial"/>
+                          <w:b/>
+                          <w:bCs/>
                           <w:color w:val="FFFFFF" w:themeColor="background1"/>
                           <w:sz w:val="60"/>
                           <w:szCs w:val="60"/>
@@ -2564,6 +2806,8 @@
                       <w:r>
                         <w:rPr>
                           <w:rFonts w:ascii="Arial" w:hAnsi="Arial" w:cs="Arial"/>
+                          <w:b/>
+                          <w:bCs/>
                           <w:color w:val="FFFFFF" w:themeColor="background1"/>
                           <w:sz w:val="60"/>
                           <w:szCs w:val="60"/>
@@ -2672,7 +2916,7 @@
 </file>
 
 <file path=word/numbering.xml><?xml version="1.0" encoding="utf-8"?>
-<w:numbering xmlns:wpc="http://schemas.microsoft.com/office/word/2010/wordprocessingCanvas" xmlns:cx="http://schemas.microsoft.com/office/drawing/2014/chartex" xmlns:cx1="http://schemas.microsoft.com/office/drawing/2015/9/8/chartex" xmlns:cx2="http://schemas.microsoft.com/office/drawing/2015/10/21/chartex" xmlns:cx3="http://schemas.microsoft.com/office/drawing/2016/5/9/chartex" xmlns:cx4="http://schemas.microsoft.com/office/drawing/2016/5/10/chartex" xmlns:cx5="http://schemas.microsoft.com/office/drawing/2016/5/11/chartex" xmlns:cx6="http://schemas.microsoft.com/office/drawing/2016/5/12/chartex" xmlns:cx7="http://schemas.microsoft.com/office/drawing/2016/5/13/chartex" xmlns:cx8="http://schemas.microsoft.com/office/drawing/2016/5/14/chartex" xmlns:mc="http://schemas.openxmlformats.org/markup-compatibility/2006" xmlns:aink="http://schemas.microsoft.com/office/drawing/2016/ink" xmlns:am3d="http://schemas.microsoft.com/office/drawing/2017/model3d" xmlns:o="urn:schemas-microsoft-com:office:office" xmlns:oel="http://schemas.microsoft.com/office/2019/extlst" xmlns:r="http://schemas.openxmlformats.org/officeDocument/2006/relationships" xmlns:m="http://schemas.openxmlformats.org/officeDocument/2006/math" xmlns:v="urn:schemas-microsoft-com:vml" xmlns:wp14="http://schemas.microsoft.com/office/word/2010/wordprocessingDrawing" xmlns:wp="http://schemas.openxmlformats.org/drawingml/2006/wordprocessingDrawing" xmlns:w10="urn:schemas-microsoft-com:office:word" xmlns:w="http://schemas.openxmlformats.org/wordprocessingml/2006/main" xmlns:w14="http://schemas.microsoft.com/office/word/2010/wordml" xmlns:w15="http://schemas.microsoft.com/office/word/2012/wordml" xmlns:w16cex="http://schemas.microsoft.com/office/word/2018/wordml/cex" xmlns:w16cid="http://schemas.microsoft.com/office/word/2016/wordml/cid" xmlns:w16="http://schemas.microsoft.com/office/word/2018/wordml" xmlns:w16sdtdh="http://schemas.microsoft.com/office/word/2020/wordml/sdtdatahash" xmlns:w16se="http://schemas.microsoft.com/office/word/2015/wordml/symex" xmlns:wpg="http://schemas.microsoft.com/office/word/2010/wordprocessingGroup" xmlns:wpi="http://schemas.microsoft.com/office/word/2010/wordprocessingInk" xmlns:wne="http://schemas.microsoft.com/office/word/2006/wordml" xmlns:wps="http://schemas.microsoft.com/office/word/2010/wordprocessingShape" mc:Ignorable="w14 w15 w16se w16cid w16 w16cex w16sdtdh wp14">
+<w:numbering xmlns:wpc="http://schemas.microsoft.com/office/word/2010/wordprocessingCanvas" xmlns:cx="http://schemas.microsoft.com/office/drawing/2014/chartex" xmlns:cx1="http://schemas.microsoft.com/office/drawing/2015/9/8/chartex" xmlns:cx2="http://schemas.microsoft.com/office/drawing/2015/10/21/chartex" xmlns:cx3="http://schemas.microsoft.com/office/drawing/2016/5/9/chartex" xmlns:cx4="http://schemas.microsoft.com/office/drawing/2016/5/10/chartex" xmlns:cx5="http://schemas.microsoft.com/office/drawing/2016/5/11/chartex" xmlns:cx6="http://schemas.microsoft.com/office/drawing/2016/5/12/chartex" xmlns:cx7="http://schemas.microsoft.com/office/drawing/2016/5/13/chartex" xmlns:cx8="http://schemas.microsoft.com/office/drawing/2016/5/14/chartex" xmlns:mc="http://schemas.openxmlformats.org/markup-compatibility/2006" xmlns:aink="http://schemas.microsoft.com/office/drawing/2016/ink" xmlns:am3d="http://schemas.microsoft.com/office/drawing/2017/model3d" xmlns:o="urn:schemas-microsoft-com:office:office" xmlns:oel="http://schemas.microsoft.com/office/2019/extlst" xmlns:r="http://schemas.openxmlformats.org/officeDocument/2006/relationships" xmlns:m="http://schemas.openxmlformats.org/officeDocument/2006/math" xmlns:v="urn:schemas-microsoft-com:vml" xmlns:wp14="http://schemas.microsoft.com/office/word/2010/wordprocessingDrawing" xmlns:wp="http://schemas.openxmlformats.org/drawingml/2006/wordprocessingDrawing" xmlns:w10="urn:schemas-microsoft-com:office:word" xmlns:w="http://schemas.openxmlformats.org/wordprocessingml/2006/main" xmlns:w14="http://schemas.microsoft.com/office/word/2010/wordml" xmlns:w15="http://schemas.microsoft.com/office/word/2012/wordml" xmlns:w16cex="http://schemas.microsoft.com/office/word/2018/wordml/cex" xmlns:w16cid="http://schemas.microsoft.com/office/word/2016/wordml/cid" xmlns:w16="http://schemas.microsoft.com/office/word/2018/wordml" xmlns:w16du="http://schemas.microsoft.com/office/word/2023/wordml/word16du" xmlns:w16sdtdh="http://schemas.microsoft.com/office/word/2020/wordml/sdtdatahash" xmlns:w16se="http://schemas.microsoft.com/office/word/2015/wordml/symex" xmlns:wpg="http://schemas.microsoft.com/office/word/2010/wordprocessingGroup" xmlns:wpi="http://schemas.microsoft.com/office/word/2010/wordprocessingInk" xmlns:wne="http://schemas.microsoft.com/office/word/2006/wordml" xmlns:wps="http://schemas.microsoft.com/office/word/2010/wordprocessingShape" mc:Ignorable="w14 w15 w16se w16cid w16 w16cex w16sdtdh wp14">
   <w:abstractNum w:abstractNumId="0" w15:restartNumberingAfterBreak="0">
     <w:nsid w:val="433934DC"/>
     <w:multiLevelType w:val="hybridMultilevel"/>
@@ -3031,6 +3275,7 @@
     <w:lsdException w:name="HTML Sample" w:semiHidden="1" w:unhideWhenUsed="1"/>
     <w:lsdException w:name="HTML Typewriter" w:semiHidden="1" w:unhideWhenUsed="1"/>
     <w:lsdException w:name="HTML Variable" w:semiHidden="1" w:unhideWhenUsed="1"/>
+    <w:lsdException w:name="Normal Table" w:semiHidden="1" w:unhideWhenUsed="1"/>
     <w:lsdException w:name="annotation subject" w:semiHidden="1" w:unhideWhenUsed="1"/>
     <w:lsdException w:name="No List" w:semiHidden="1" w:unhideWhenUsed="1"/>
     <w:lsdException w:name="Outline List 1" w:semiHidden="1" w:unhideWhenUsed="1"/>
@@ -3077,8 +3322,10 @@
     <w:lsdException w:name="Table Subtle 2" w:semiHidden="1" w:unhideWhenUsed="1"/>
     <w:lsdException w:name="Table Web 1" w:semiHidden="1" w:unhideWhenUsed="1"/>
     <w:lsdException w:name="Table Web 2" w:semiHidden="1" w:unhideWhenUsed="1"/>
+    <w:lsdException w:name="Table Web 3" w:semiHidden="1" w:unhideWhenUsed="1"/>
     <w:lsdException w:name="Balloon Text" w:semiHidden="1" w:unhideWhenUsed="1"/>
     <w:lsdException w:name="Table Grid" w:uiPriority="39"/>
+    <w:lsdException w:name="Table Theme" w:semiHidden="1" w:unhideWhenUsed="1"/>
     <w:lsdException w:name="Placeholder Text" w:semiHidden="1"/>
     <w:lsdException w:name="No Spacing" w:uiPriority="1" w:qFormat="1"/>
     <w:lsdException w:name="Light Shading" w:uiPriority="60"/>

</xml_diff>